<commit_message>
Adding JDK in public ubuntu image
</commit_message>
<xml_diff>
--- a/docker.docx
+++ b/docker.docx
@@ -701,8 +701,155 @@
         </w:rPr>
         <w:t>e Docker client, which sent it to your terminal.</w:t>
       </w:r>
-      <w:bookmarkStart w:id="0" w:name="_GoBack"/>
-      <w:bookmarkEnd w:id="0"/>
+    </w:p>
+    <w:p>
+      <w:pPr>
+        <w:rPr>
+          <w:rFonts w:ascii="Comic Sans MS" w:eastAsia="Times New Roman" w:hAnsi="Comic Sans MS" w:cs="Courier New"/>
+          <w:lang w:eastAsia="en-GB"/>
+        </w:rPr>
+      </w:pPr>
+    </w:p>
+    <w:p>
+      <w:pPr>
+        <w:ind w:left="2880"/>
+        <w:rPr>
+          <w:rFonts w:ascii="Comic Sans MS" w:eastAsia="Times New Roman" w:hAnsi="Comic Sans MS" w:cs="Courier New"/>
+          <w:b/>
+          <w:u w:val="single"/>
+          <w:lang w:eastAsia="en-GB"/>
+        </w:rPr>
+      </w:pPr>
+      <w:r>
+        <w:rPr>
+          <w:rFonts w:ascii="Comic Sans MS" w:eastAsia="Times New Roman" w:hAnsi="Comic Sans MS" w:cs="Courier New"/>
+          <w:b/>
+          <w:highlight w:val="yellow"/>
+          <w:u w:val="single"/>
+          <w:lang w:eastAsia="en-GB"/>
+        </w:rPr>
+        <w:t>Docker Toolbox VS Docker Windows</w:t>
+      </w:r>
+    </w:p>
+    <w:p>
+      <w:pPr>
+        <w:rPr>
+          <w:rFonts w:ascii="Comic Sans MS" w:eastAsia="Times New Roman" w:hAnsi="Comic Sans MS" w:cs="Courier New"/>
+          <w:lang w:eastAsia="en-GB"/>
+        </w:rPr>
+      </w:pPr>
+      <w:r>
+        <w:rPr>
+          <w:rFonts w:ascii="Comic Sans MS" w:eastAsia="Times New Roman" w:hAnsi="Comic Sans MS" w:cs="Courier New"/>
+          <w:b/>
+          <w:u w:val="single"/>
+          <w:lang w:eastAsia="en-GB"/>
+        </w:rPr>
+        <w:t>Docker Toolbox:</w:t>
+      </w:r>
+      <w:r>
+        <w:rPr>
+          <w:rFonts w:ascii="Comic Sans MS" w:eastAsia="Times New Roman" w:hAnsi="Comic Sans MS" w:cs="Courier New"/>
+          <w:lang w:eastAsia="en-GB"/>
+        </w:rPr>
+        <w:t xml:space="preserve"> </w:t>
+      </w:r>
+      <w:r>
+        <w:rPr>
+          <w:rFonts w:ascii="Comic Sans MS" w:eastAsia="Times New Roman" w:hAnsi="Comic Sans MS" w:cs="Courier New"/>
+          <w:lang w:eastAsia="en-GB"/>
+        </w:rPr>
+        <w:t xml:space="preserve">In older version of windows, you need to have Docker Toolbox. The difference is that </w:t>
+      </w:r>
+      <w:r>
+        <w:rPr>
+          <w:rFonts w:ascii="Comic Sans MS" w:eastAsia="Times New Roman" w:hAnsi="Comic Sans MS" w:cs="Courier New"/>
+          <w:lang w:eastAsia="en-GB"/>
+        </w:rPr>
+        <w:t>i</w:t>
+      </w:r>
+      <w:r>
+        <w:rPr>
+          <w:rFonts w:ascii="Comic Sans MS" w:eastAsia="Times New Roman" w:hAnsi="Comic Sans MS" w:cs="Courier New"/>
+          <w:lang w:eastAsia="en-GB"/>
+        </w:rPr>
+        <w:t xml:space="preserve">n the background it will install a copy of Oracle Virtual box and runs Linux </w:t>
+      </w:r>
+      <w:r>
+        <w:rPr>
+          <w:rFonts w:ascii="Comic Sans MS" w:eastAsia="Times New Roman" w:hAnsi="Comic Sans MS" w:cs="Courier New"/>
+          <w:lang w:eastAsia="en-GB"/>
+        </w:rPr>
+        <w:t>kernal</w:t>
+      </w:r>
+      <w:r>
+        <w:rPr>
+          <w:rFonts w:ascii="Comic Sans MS" w:eastAsia="Times New Roman" w:hAnsi="Comic Sans MS" w:cs="Courier New"/>
+          <w:lang w:eastAsia="en-GB"/>
+        </w:rPr>
+        <w:t xml:space="preserve"> in a Virtual Machine(VM) all in the background</w:t>
+      </w:r>
+      <w:r>
+        <w:rPr>
+          <w:rFonts w:ascii="Comic Sans MS" w:eastAsia="Times New Roman" w:hAnsi="Comic Sans MS" w:cs="Courier New"/>
+          <w:lang w:eastAsia="en-GB"/>
+        </w:rPr>
+        <w:t xml:space="preserve">. </w:t>
+      </w:r>
+    </w:p>
+    <w:p>
+      <w:pPr>
+        <w:rPr>
+          <w:rFonts w:ascii="Comic Sans MS" w:eastAsia="Times New Roman" w:hAnsi="Comic Sans MS" w:cs="Courier New"/>
+          <w:lang w:eastAsia="en-GB"/>
+        </w:rPr>
+      </w:pPr>
+      <w:r>
+        <w:rPr>
+          <w:rFonts w:ascii="Comic Sans MS" w:eastAsia="Times New Roman" w:hAnsi="Comic Sans MS" w:cs="Courier New"/>
+          <w:b/>
+          <w:u w:val="single"/>
+          <w:lang w:eastAsia="en-GB"/>
+        </w:rPr>
+        <w:t>Docker or Windows/Mac:</w:t>
+      </w:r>
+      <w:r>
+        <w:rPr>
+          <w:rFonts w:ascii="Comic Sans MS" w:eastAsia="Times New Roman" w:hAnsi="Comic Sans MS" w:cs="Courier New"/>
+          <w:b/>
+          <w:lang w:eastAsia="en-GB"/>
+        </w:rPr>
+        <w:t xml:space="preserve"> </w:t>
+      </w:r>
+      <w:r>
+        <w:rPr>
+          <w:rFonts w:ascii="Comic Sans MS" w:eastAsia="Times New Roman" w:hAnsi="Comic Sans MS" w:cs="Courier New"/>
+          <w:lang w:eastAsia="en-GB"/>
+        </w:rPr>
+        <w:t>In this also Linux virtual machine is running, but you are using the native virtualization support from your HOST OS(Hyper-V on windows)</w:t>
+      </w:r>
+      <w:r>
+        <w:rPr>
+          <w:rFonts w:ascii="Comic Sans MS" w:eastAsia="Times New Roman" w:hAnsi="Comic Sans MS" w:cs="Courier New"/>
+          <w:lang w:eastAsia="en-GB"/>
+        </w:rPr>
+        <w:t>. So, it does not have to run Oracle Virtual box.</w:t>
+      </w:r>
+      <w:r>
+        <w:rPr>
+          <w:rFonts w:ascii="Comic Sans MS" w:eastAsia="Times New Roman" w:hAnsi="Comic Sans MS" w:cs="Courier New"/>
+          <w:lang w:eastAsia="en-GB"/>
+        </w:rPr>
+        <w:t xml:space="preserve"> </w:t>
+      </w:r>
+    </w:p>
+    <w:p>
+      <w:pPr>
+        <w:rPr>
+          <w:rFonts w:ascii="Comic Sans MS" w:eastAsia="Times New Roman" w:hAnsi="Comic Sans MS" w:cs="Courier New"/>
+          <w:lang w:eastAsia="en-GB"/>
+        </w:rPr>
+      </w:pPr>
     </w:p>
     <w:p>
       <w:pPr>
@@ -726,6 +873,14 @@
       </w:r>
     </w:p>
     <w:p>
+      <w:pPr>
+        <w:rPr>
+          <w:rFonts w:ascii="Comic Sans MS" w:eastAsia="Times New Roman" w:hAnsi="Comic Sans MS" w:cs="Courier New"/>
+          <w:sz w:val="20"/>
+          <w:szCs w:val="20"/>
+          <w:lang w:eastAsia="en-GB"/>
+        </w:rPr>
+      </w:pPr>
       <w:r>
         <w:rPr>
           <w:rFonts w:ascii="inherit" w:eastAsia="Times New Roman" w:hAnsi="inherit" w:cs="Courier New"/>
@@ -734,8 +889,725 @@
           <w:szCs w:val="20"/>
           <w:lang w:eastAsia="en-GB"/>
         </w:rPr>
-        <w:t xml:space="preserve">                    </w:t>
-      </w:r>
+        <w:t xml:space="preserve">                  </w:t>
+      </w:r>
+      <w:r>
+        <w:rPr>
+          <w:rFonts w:ascii="Comic Sans MS" w:eastAsia="Times New Roman" w:hAnsi="Comic Sans MS" w:cs="Courier New"/>
+          <w:sz w:val="20"/>
+          <w:szCs w:val="20"/>
+          <w:lang w:eastAsia="en-GB"/>
+        </w:rPr>
+        <w:t xml:space="preserve">  </w:t>
+      </w:r>
+      <w:r>
+        <w:rPr>
+          <w:rFonts w:ascii="Comic Sans MS" w:eastAsia="Times New Roman" w:hAnsi="Comic Sans MS" w:cs="Courier New"/>
+          <w:sz w:val="20"/>
+          <w:szCs w:val="20"/>
+          <w:lang w:eastAsia="en-GB"/>
+        </w:rPr>
+        <w:t>Commands</w:t>
+      </w:r>
+    </w:p>
+    <w:p>
+      <w:pPr>
+        <w:pStyle w:val="ListParagraph"/>
+        <w:numPr>
+          <w:ilvl w:val="0"/>
+          <w:numId w:val="3"/>
+        </w:numPr>
+        <w:rPr>
+          <w:rFonts w:ascii="Comic Sans MS" w:hAnsi="Comic Sans MS"/>
+        </w:rPr>
+      </w:pPr>
+      <w:r>
+        <w:t xml:space="preserve">docker image pull </w:t>
+      </w:r>
+      <w:r>
+        <w:t>&lt;IMAGE NAME&gt;</w:t>
+      </w:r>
+    </w:p>
+    <w:p>
+      <w:pPr>
+        <w:pStyle w:val="ListParagraph"/>
+        <w:numPr>
+          <w:ilvl w:val="0"/>
+          <w:numId w:val="4"/>
+        </w:numPr>
+        <w:rPr>
+          <w:rFonts w:ascii="Comic Sans MS" w:hAnsi="Comic Sans MS"/>
+        </w:rPr>
+      </w:pPr>
+      <w:r>
+        <w:t>download an image from DockerHub</w:t>
+      </w:r>
+    </w:p>
+    <w:p>
+      <w:pPr>
+        <w:pStyle w:val="ListParagraph"/>
+        <w:numPr>
+          <w:ilvl w:val="0"/>
+          <w:numId w:val="3"/>
+        </w:numPr>
+        <w:rPr>
+          <w:rFonts w:ascii="Comic Sans MS" w:hAnsi="Comic Sans MS"/>
+        </w:rPr>
+      </w:pPr>
+      <w:r>
+        <w:lastRenderedPageBreak/>
+        <w:t>docker image ls</w:t>
+      </w:r>
+    </w:p>
+    <w:p>
+      <w:pPr>
+        <w:pStyle w:val="ListParagraph"/>
+        <w:numPr>
+          <w:ilvl w:val="0"/>
+          <w:numId w:val="3"/>
+        </w:numPr>
+        <w:rPr>
+          <w:rFonts w:ascii="Comic Sans MS" w:hAnsi="Comic Sans MS"/>
+        </w:rPr>
+      </w:pPr>
+      <w:r>
+        <w:t>docker-machine ip</w:t>
+      </w:r>
+    </w:p>
+    <w:p>
+      <w:pPr>
+        <w:rPr>
+          <w:rFonts w:ascii="Comic Sans MS" w:hAnsi="Comic Sans MS"/>
+        </w:rPr>
+      </w:pPr>
+      <w:r>
+        <w:rPr>
+          <w:rFonts w:ascii="Comic Sans MS" w:hAnsi="Comic Sans MS"/>
+          <w:noProof/>
+          <w:lang w:eastAsia="en-GB"/>
+        </w:rPr>
+        <w:drawing>
+          <wp:inline distT="0" distB="0" distL="0" distR="0">
+            <wp:extent cx="5728970" cy="4759325"/>
+            <wp:effectExtent l="0" t="0" r="5080" b="3175"/>
+            <wp:docPr id="4" name="Picture 4"/>
+            <wp:cNvGraphicFramePr>
+              <a:graphicFrameLocks xmlns:a="http://schemas.openxmlformats.org/drawingml/2006/main" noChangeAspect="1"/>
+            </wp:cNvGraphicFramePr>
+            <a:graphic xmlns:a="http://schemas.openxmlformats.org/drawingml/2006/main">
+              <a:graphicData uri="http://schemas.openxmlformats.org/drawingml/2006/picture">
+                <pic:pic xmlns:pic="http://schemas.openxmlformats.org/drawingml/2006/picture">
+                  <pic:nvPicPr>
+                    <pic:cNvPr id="0" name="Picture 1"/>
+                    <pic:cNvPicPr>
+                      <a:picLocks noChangeAspect="1" noChangeArrowheads="1"/>
+                    </pic:cNvPicPr>
+                  </pic:nvPicPr>
+                  <pic:blipFill>
+                    <a:blip r:embed="rId8">
+                      <a:extLst>
+                        <a:ext uri="{28A0092B-C50C-407E-A947-70E740481C1C}">
+                          <a14:useLocalDpi xmlns:a14="http://schemas.microsoft.com/office/drawing/2010/main" val="0"/>
+                        </a:ext>
+                      </a:extLst>
+                    </a:blip>
+                    <a:srcRect/>
+                    <a:stretch>
+                      <a:fillRect/>
+                    </a:stretch>
+                  </pic:blipFill>
+                  <pic:spPr bwMode="auto">
+                    <a:xfrm>
+                      <a:off x="0" y="0"/>
+                      <a:ext cx="5728970" cy="4759325"/>
+                    </a:xfrm>
+                    <a:prstGeom prst="rect">
+                      <a:avLst/>
+                    </a:prstGeom>
+                    <a:noFill/>
+                    <a:ln>
+                      <a:noFill/>
+                    </a:ln>
+                  </pic:spPr>
+                </pic:pic>
+              </a:graphicData>
+            </a:graphic>
+          </wp:inline>
+        </w:drawing>
+      </w:r>
+    </w:p>
+    <w:p>
+      <w:pPr>
+        <w:rPr>
+          <w:rFonts w:ascii="Comic Sans MS" w:hAnsi="Comic Sans MS"/>
+        </w:rPr>
+      </w:pPr>
+    </w:p>
+    <w:p>
+      <w:pPr>
+        <w:rPr>
+          <w:rFonts w:ascii="Comic Sans MS" w:hAnsi="Comic Sans MS"/>
+        </w:rPr>
+      </w:pPr>
+      <w:r>
+        <w:rPr>
+          <w:rFonts w:ascii="Comic Sans MS" w:hAnsi="Comic Sans MS"/>
+        </w:rPr>
+        <w:t>To install jdk in the container, we use interactive bash of link:-</w:t>
+      </w:r>
+    </w:p>
+    <w:p>
+      <w:pPr>
+        <w:rPr>
+          <w:rFonts w:ascii="Comic Sans MS" w:hAnsi="Comic Sans MS"/>
+        </w:rPr>
+      </w:pPr>
+      <w:r>
+        <w:rPr>
+          <w:rFonts w:ascii="Comic Sans MS" w:hAnsi="Comic Sans MS"/>
+          <w:color w:val="ED7D31" w:themeColor="accent2"/>
+        </w:rPr>
+        <w:t>$</w:t>
+      </w:r>
+      <w:r>
+        <w:rPr>
+          <w:rFonts w:ascii="Comic Sans MS" w:hAnsi="Comic Sans MS"/>
+        </w:rPr>
+        <w:t xml:space="preserve"> </w:t>
+      </w:r>
+      <w:r>
+        <w:rPr>
+          <w:rFonts w:ascii="Comic Sans MS" w:hAnsi="Comic Sans MS"/>
+          <w:sz w:val="20"/>
+          <w:szCs w:val="20"/>
+        </w:rPr>
+        <w:t>docker container run –it ubuntu</w:t>
+      </w:r>
+    </w:p>
+    <w:p>
+      <w:pPr>
+        <w:rPr>
+          <w:rFonts w:ascii="Comic Sans MS" w:hAnsi="Comic Sans MS"/>
+        </w:rPr>
+      </w:pPr>
+      <w:r>
+        <w:rPr>
+          <w:rFonts w:ascii="Comic Sans MS" w:hAnsi="Comic Sans MS"/>
+          <w:color w:val="ED7D31" w:themeColor="accent2"/>
+        </w:rPr>
+        <w:t>root@12332:/#</w:t>
+      </w:r>
+      <w:r>
+        <w:rPr>
+          <w:rFonts w:ascii="Comic Sans MS" w:hAnsi="Comic Sans MS"/>
+        </w:rPr>
+        <w:t xml:space="preserve"> </w:t>
+      </w:r>
+      <w:r>
+        <w:rPr>
+          <w:rFonts w:ascii="Comic Sans MS" w:hAnsi="Comic Sans MS"/>
+          <w:sz w:val="20"/>
+          <w:szCs w:val="20"/>
+        </w:rPr>
+        <w:t>apt-get install openjdk-8</w:t>
+      </w:r>
+    </w:p>
+    <w:p>
+      <w:pPr>
+        <w:rPr>
+          <w:rFonts w:ascii="Comic Sans MS" w:hAnsi="Comic Sans MS"/>
+        </w:rPr>
+      </w:pPr>
+      <w:r>
+        <w:rPr>
+          <w:rFonts w:ascii="Comic Sans MS" w:hAnsi="Comic Sans MS"/>
+          <w:color w:val="ED7D31" w:themeColor="accent2"/>
+        </w:rPr>
+        <w:t>root@12332:/#</w:t>
+      </w:r>
+      <w:r>
+        <w:rPr>
+          <w:rFonts w:ascii="Comic Sans MS" w:hAnsi="Comic Sans MS"/>
+          <w:color w:val="ED7D31" w:themeColor="accent2"/>
+        </w:rPr>
+        <w:t xml:space="preserve"> </w:t>
+      </w:r>
+      <w:r>
+        <w:rPr>
+          <w:rFonts w:ascii="Comic Sans MS" w:hAnsi="Comic Sans MS"/>
+          <w:sz w:val="20"/>
+          <w:szCs w:val="20"/>
+        </w:rPr>
+        <w:t>javac</w:t>
+      </w:r>
+    </w:p>
+    <w:p>
+      <w:pPr>
+        <w:rPr>
+          <w:rFonts w:ascii="Comic Sans MS" w:hAnsi="Comic Sans MS"/>
+        </w:rPr>
+      </w:pPr>
+      <w:r>
+        <w:rPr>
+          <w:rFonts w:ascii="Comic Sans MS" w:hAnsi="Comic Sans MS"/>
+          <w:color w:val="ED7D31" w:themeColor="accent2"/>
+        </w:rPr>
+        <w:t>root@12332:/#</w:t>
+      </w:r>
+      <w:r>
+        <w:rPr>
+          <w:rFonts w:ascii="Comic Sans MS" w:hAnsi="Comic Sans MS"/>
+          <w:color w:val="ED7D31" w:themeColor="accent2"/>
+        </w:rPr>
+        <w:t xml:space="preserve"> </w:t>
+      </w:r>
+      <w:r>
+        <w:rPr>
+          <w:rFonts w:ascii="Comic Sans MS" w:hAnsi="Comic Sans MS"/>
+          <w:sz w:val="20"/>
+          <w:szCs w:val="20"/>
+        </w:rPr>
+        <w:t>exit</w:t>
+      </w:r>
+    </w:p>
+    <w:p>
+      <w:pPr>
+        <w:rPr>
+          <w:rFonts w:ascii="Comic Sans MS" w:hAnsi="Comic Sans MS"/>
+          <w:sz w:val="20"/>
+          <w:szCs w:val="20"/>
+        </w:rPr>
+      </w:pPr>
+      <w:r>
+        <w:rPr>
+          <w:rFonts w:ascii="Comic Sans MS" w:hAnsi="Comic Sans MS"/>
+          <w:color w:val="ED7D31" w:themeColor="accent2"/>
+        </w:rPr>
+        <w:t xml:space="preserve">$ </w:t>
+      </w:r>
+      <w:r>
+        <w:rPr>
+          <w:rFonts w:ascii="Comic Sans MS" w:hAnsi="Comic Sans MS"/>
+          <w:sz w:val="20"/>
+          <w:szCs w:val="20"/>
+        </w:rPr>
+        <w:t xml:space="preserve">docker container commit -a </w:t>
+      </w:r>
+      <w:r>
+        <w:rPr>
+          <w:rFonts w:ascii="Comic Sans MS" w:hAnsi="Comic Sans MS"/>
+          <w:color w:val="70AD47" w:themeColor="accent6"/>
+          <w:sz w:val="20"/>
+          <w:szCs w:val="20"/>
+        </w:rPr>
+        <w:t xml:space="preserve">"tanuj tripathi tanuj.tiwari99@gmail.com" </w:t>
+      </w:r>
+      <w:r>
+        <w:rPr>
+          <w:rFonts w:ascii="Comic Sans MS" w:hAnsi="Comic Sans MS"/>
+          <w:color w:val="5B9BD5" w:themeColor="accent1"/>
+          <w:sz w:val="20"/>
+          <w:szCs w:val="20"/>
+        </w:rPr>
+        <w:t>&lt;container-Id&gt;</w:t>
+      </w:r>
+      <w:r>
+        <w:rPr>
+          <w:rFonts w:ascii="Comic Sans MS" w:hAnsi="Comic Sans MS"/>
+          <w:sz w:val="20"/>
+          <w:szCs w:val="20"/>
+        </w:rPr>
+        <w:t xml:space="preserve"> </w:t>
+      </w:r>
+      <w:r>
+        <w:rPr>
+          <w:rFonts w:ascii="Comic Sans MS" w:hAnsi="Comic Sans MS"/>
+          <w:sz w:val="20"/>
+          <w:szCs w:val="20"/>
+        </w:rPr>
+        <w:t>myjdkubuntuimage</w:t>
+      </w:r>
+    </w:p>
+    <w:p>
+      <w:pPr>
+        <w:rPr>
+          <w:rFonts w:ascii="Comic Sans MS" w:hAnsi="Comic Sans MS"/>
+          <w:sz w:val="20"/>
+          <w:szCs w:val="20"/>
+        </w:rPr>
+      </w:pPr>
+      <w:r>
+        <w:rPr>
+          <w:rFonts w:ascii="Comic Sans MS" w:hAnsi="Comic Sans MS"/>
+          <w:sz w:val="20"/>
+          <w:szCs w:val="20"/>
+        </w:rPr>
+        <w:t>In the above we are making use of the ubuntu image which is available publicly and adding jdk in it.</w:t>
+      </w:r>
+    </w:p>
+    <w:p>
+      <w:pPr>
+        <w:rPr>
+          <w:rFonts w:ascii="Comic Sans MS" w:hAnsi="Comic Sans MS"/>
+          <w:sz w:val="20"/>
+          <w:szCs w:val="20"/>
+        </w:rPr>
+      </w:pPr>
+    </w:p>
+    <w:p>
+      <w:pPr>
+        <w:rPr>
+          <w:rFonts w:ascii="Comic Sans MS" w:hAnsi="Comic Sans MS"/>
+          <w:sz w:val="20"/>
+          <w:szCs w:val="20"/>
+        </w:rPr>
+      </w:pPr>
+    </w:p>
+    <w:p>
+      <w:pPr>
+        <w:rPr>
+          <w:rFonts w:ascii="Comic Sans MS" w:hAnsi="Comic Sans MS"/>
+          <w:sz w:val="20"/>
+          <w:szCs w:val="20"/>
+        </w:rPr>
+      </w:pPr>
+      <w:r>
+        <w:rPr>
+          <w:rFonts w:ascii="Comic Sans MS" w:hAnsi="Comic Sans MS"/>
+          <w:sz w:val="20"/>
+          <w:szCs w:val="20"/>
+        </w:rPr>
+        <w:lastRenderedPageBreak/>
+        <w:t>If we want to do it through Dockerfile:-</w:t>
+      </w:r>
+    </w:p>
+    <w:p>
+      <w:pPr>
+        <w:rPr>
+          <w:rFonts w:ascii="Comic Sans MS" w:hAnsi="Comic Sans MS"/>
+          <w:sz w:val="20"/>
+          <w:szCs w:val="20"/>
+        </w:rPr>
+      </w:pPr>
+      <w:r>
+        <w:rPr>
+          <w:rFonts w:ascii="Comic Sans MS" w:hAnsi="Comic Sans MS"/>
+          <w:noProof/>
+          <w:sz w:val="20"/>
+          <w:szCs w:val="20"/>
+          <w:lang w:eastAsia="en-GB"/>
+        </w:rPr>
+        <mc:AlternateContent>
+          <mc:Choice Requires="wps">
+            <w:drawing>
+              <wp:anchor distT="45720" distB="45720" distL="114300" distR="114300" simplePos="0" relativeHeight="251659264" behindDoc="0" locked="0" layoutInCell="1" allowOverlap="1">
+                <wp:simplePos x="0" y="0"/>
+                <wp:positionH relativeFrom="column">
+                  <wp:posOffset>34290</wp:posOffset>
+                </wp:positionH>
+                <wp:positionV relativeFrom="paragraph">
+                  <wp:posOffset>184785</wp:posOffset>
+                </wp:positionV>
+                <wp:extent cx="4717415" cy="1371600"/>
+                <wp:effectExtent l="0" t="0" r="26035" b="19050"/>
+                <wp:wrapSquare wrapText="bothSides"/>
+                <wp:docPr id="217" name="Text Box 2"/>
+                <wp:cNvGraphicFramePr>
+                  <a:graphicFrameLocks xmlns:a="http://schemas.openxmlformats.org/drawingml/2006/main"/>
+                </wp:cNvGraphicFramePr>
+                <a:graphic xmlns:a="http://schemas.openxmlformats.org/drawingml/2006/main">
+                  <a:graphicData uri="http://schemas.microsoft.com/office/word/2010/wordprocessingShape">
+                    <wps:wsp>
+                      <wps:cNvSpPr txBox="1">
+                        <a:spLocks noChangeArrowheads="1"/>
+                      </wps:cNvSpPr>
+                      <wps:spPr bwMode="auto">
+                        <a:xfrm>
+                          <a:off x="0" y="0"/>
+                          <a:ext cx="4717415" cy="1371600"/>
+                        </a:xfrm>
+                        <a:prstGeom prst="rect">
+                          <a:avLst/>
+                        </a:prstGeom>
+                        <a:solidFill>
+                          <a:srgbClr val="FFFFFF"/>
+                        </a:solidFill>
+                        <a:ln w="9525">
+                          <a:solidFill>
+                            <a:srgbClr val="000000"/>
+                          </a:solidFill>
+                          <a:miter lim="800000"/>
+                          <a:headEnd/>
+                          <a:tailEnd/>
+                        </a:ln>
+                      </wps:spPr>
+                      <wps:txbx>
+                        <w:txbxContent>
+                          <w:p>
+                            <w:pPr>
+                              <w:rPr>
+                                <w:rFonts w:ascii="Comic Sans MS" w:hAnsi="Comic Sans MS"/>
+                                <w:sz w:val="20"/>
+                                <w:szCs w:val="20"/>
+                              </w:rPr>
+                            </w:pPr>
+                            <w:r>
+                              <w:rPr>
+                                <w:rFonts w:ascii="Comic Sans MS" w:hAnsi="Comic Sans MS"/>
+                                <w:sz w:val="20"/>
+                                <w:szCs w:val="20"/>
+                              </w:rPr>
+                              <w:t>FROM ubuntu:latest</w:t>
+                            </w:r>
+                          </w:p>
+                          <w:p>
+                            <w:pPr>
+                              <w:rPr>
+                                <w:rFonts w:ascii="Comic Sans MS" w:hAnsi="Comic Sans MS"/>
+                                <w:color w:val="70AD47" w:themeColor="accent6"/>
+                                <w:sz w:val="20"/>
+                                <w:szCs w:val="20"/>
+                              </w:rPr>
+                            </w:pPr>
+                            <w:r>
+                              <w:rPr>
+                                <w:rFonts w:ascii="Comic Sans MS" w:hAnsi="Comic Sans MS"/>
+                                <w:sz w:val="20"/>
+                                <w:szCs w:val="20"/>
+                              </w:rPr>
+                              <w:t xml:space="preserve">MAINTAINER Tanuj Tripathi </w:t>
+                            </w:r>
+                            <w:r>
+                              <w:rPr>
+                                <w:rFonts w:ascii="Comic Sans MS" w:hAnsi="Comic Sans MS"/>
+                                <w:color w:val="70AD47" w:themeColor="accent6"/>
+                                <w:sz w:val="20"/>
+                                <w:szCs w:val="20"/>
+                              </w:rPr>
+                              <w:t>"tanuj tripath</w:t>
+                            </w:r>
+                            <w:r>
+                              <w:rPr>
+                                <w:rFonts w:ascii="Comic Sans MS" w:hAnsi="Comic Sans MS"/>
+                                <w:color w:val="70AD47" w:themeColor="accent6"/>
+                                <w:sz w:val="20"/>
+                                <w:szCs w:val="20"/>
+                              </w:rPr>
+                              <w:t xml:space="preserve">i </w:t>
+                            </w:r>
+                            <w:hyperlink r:id="rId9" w:history="1">
+                              <w:r>
+                                <w:rPr>
+                                  <w:rStyle w:val="Hyperlink"/>
+                                  <w:rFonts w:ascii="Comic Sans MS" w:hAnsi="Comic Sans MS"/>
+                                  <w:color w:val="70AD47" w:themeColor="accent6"/>
+                                  <w:sz w:val="20"/>
+                                  <w:szCs w:val="20"/>
+                                  <w:u w:val="none"/>
+                                </w:rPr>
+                                <w:t>tanuj.tiwari99@gmail.com</w:t>
+                              </w:r>
+                            </w:hyperlink>
+                            <w:r>
+                              <w:rPr>
+                                <w:rFonts w:ascii="Comic Sans MS" w:hAnsi="Comic Sans MS"/>
+                                <w:color w:val="70AD47" w:themeColor="accent6"/>
+                                <w:sz w:val="20"/>
+                                <w:szCs w:val="20"/>
+                              </w:rPr>
+                              <w:t>"</w:t>
+                            </w:r>
+                          </w:p>
+                          <w:p>
+                            <w:pPr>
+                              <w:rPr>
+                                <w:rFonts w:ascii="Comic Sans MS" w:hAnsi="Comic Sans MS"/>
+                                <w:sz w:val="20"/>
+                                <w:szCs w:val="20"/>
+                              </w:rPr>
+                            </w:pPr>
+                            <w:r>
+                              <w:rPr>
+                                <w:rFonts w:ascii="Comic Sans MS" w:hAnsi="Comic Sans MS"/>
+                                <w:sz w:val="20"/>
+                                <w:szCs w:val="20"/>
+                              </w:rPr>
+                              <w:t>RUN</w:t>
+                            </w:r>
+                            <w:r>
+                              <w:rPr>
+                                <w:rFonts w:ascii="Comic Sans MS" w:hAnsi="Comic Sans MS"/>
+                                <w:sz w:val="20"/>
+                                <w:szCs w:val="20"/>
+                              </w:rPr>
+                              <w:t xml:space="preserve"> apt-get update &amp;&amp; apt-get install –y openjdk-8-jdk</w:t>
+                            </w:r>
+                            <w:bookmarkStart w:id="0" w:name="_GoBack"/>
+                            <w:bookmarkEnd w:id="0"/>
+                          </w:p>
+                          <w:p>
+                            <w:r>
+                              <w:rPr>
+                                <w:rFonts w:ascii="Comic Sans MS" w:hAnsi="Comic Sans MS"/>
+                                <w:sz w:val="20"/>
+                                <w:szCs w:val="20"/>
+                              </w:rPr>
+                              <w:t>CMD [“/bin/bash”]</w:t>
+                            </w:r>
+                          </w:p>
+                        </w:txbxContent>
+                      </wps:txbx>
+                      <wps:bodyPr rot="0" vert="horz" wrap="square" lIns="91440" tIns="45720" rIns="91440" bIns="45720" anchor="t" anchorCtr="0">
+                        <a:noAutofit/>
+                      </wps:bodyPr>
+                    </wps:wsp>
+                  </a:graphicData>
+                </a:graphic>
+                <wp14:sizeRelH relativeFrom="margin">
+                  <wp14:pctWidth>0</wp14:pctWidth>
+                </wp14:sizeRelH>
+                <wp14:sizeRelV relativeFrom="margin">
+                  <wp14:pctHeight>0</wp14:pctHeight>
+                </wp14:sizeRelV>
+              </wp:anchor>
+            </w:drawing>
+          </mc:Choice>
+          <mc:Fallback>
+            <w:pict>
+              <v:shapetype id="_x0000_t202" coordsize="21600,21600" o:spt="202" path="m,l,21600r21600,l21600,xe">
+                <v:stroke joinstyle="miter"/>
+                <v:path gradientshapeok="t" o:connecttype="rect"/>
+              </v:shapetype>
+              <v:shape id="Text Box 2" o:spid="_x0000_s1026" type="#_x0000_t202" style="position:absolute;margin-left:2.7pt;margin-top:14.55pt;width:371.45pt;height:108pt;z-index:251659264;visibility:visible;mso-wrap-style:square;mso-width-percent:0;mso-height-percent:0;mso-wrap-distance-left:9pt;mso-wrap-distance-top:3.6pt;mso-wrap-distance-right:9pt;mso-wrap-distance-bottom:3.6pt;mso-position-horizontal:absolute;mso-position-horizontal-relative:text;mso-position-vertical:absolute;mso-position-vertical-relative:text;mso-width-percent:0;mso-height-percent:0;mso-width-relative:margin;mso-height-relative:margin;v-text-anchor:top" o:gfxdata="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">
+                <v:textbox>
+                  <w:txbxContent>
+                    <w:p>
+                      <w:pPr>
+                        <w:rPr>
+                          <w:rFonts w:ascii="Comic Sans MS" w:hAnsi="Comic Sans MS"/>
+                          <w:sz w:val="20"/>
+                          <w:szCs w:val="20"/>
+                        </w:rPr>
+                      </w:pPr>
+                      <w:r>
+                        <w:rPr>
+                          <w:rFonts w:ascii="Comic Sans MS" w:hAnsi="Comic Sans MS"/>
+                          <w:sz w:val="20"/>
+                          <w:szCs w:val="20"/>
+                        </w:rPr>
+                        <w:t>FROM ubuntu:latest</w:t>
+                      </w:r>
+                    </w:p>
+                    <w:p>
+                      <w:pPr>
+                        <w:rPr>
+                          <w:rFonts w:ascii="Comic Sans MS" w:hAnsi="Comic Sans MS"/>
+                          <w:color w:val="70AD47" w:themeColor="accent6"/>
+                          <w:sz w:val="20"/>
+                          <w:szCs w:val="20"/>
+                        </w:rPr>
+                      </w:pPr>
+                      <w:r>
+                        <w:rPr>
+                          <w:rFonts w:ascii="Comic Sans MS" w:hAnsi="Comic Sans MS"/>
+                          <w:sz w:val="20"/>
+                          <w:szCs w:val="20"/>
+                        </w:rPr>
+                        <w:t xml:space="preserve">MAINTAINER Tanuj Tripathi </w:t>
+                      </w:r>
+                      <w:r>
+                        <w:rPr>
+                          <w:rFonts w:ascii="Comic Sans MS" w:hAnsi="Comic Sans MS"/>
+                          <w:color w:val="70AD47" w:themeColor="accent6"/>
+                          <w:sz w:val="20"/>
+                          <w:szCs w:val="20"/>
+                        </w:rPr>
+                        <w:t>"tanuj tripath</w:t>
+                      </w:r>
+                      <w:r>
+                        <w:rPr>
+                          <w:rFonts w:ascii="Comic Sans MS" w:hAnsi="Comic Sans MS"/>
+                          <w:color w:val="70AD47" w:themeColor="accent6"/>
+                          <w:sz w:val="20"/>
+                          <w:szCs w:val="20"/>
+                        </w:rPr>
+                        <w:t xml:space="preserve">i </w:t>
+                      </w:r>
+                      <w:hyperlink r:id="rId10" w:history="1">
+                        <w:r>
+                          <w:rPr>
+                            <w:rStyle w:val="Hyperlink"/>
+                            <w:rFonts w:ascii="Comic Sans MS" w:hAnsi="Comic Sans MS"/>
+                            <w:color w:val="70AD47" w:themeColor="accent6"/>
+                            <w:sz w:val="20"/>
+                            <w:szCs w:val="20"/>
+                            <w:u w:val="none"/>
+                          </w:rPr>
+                          <w:t>tanuj.tiwari99@gmail.com</w:t>
+                        </w:r>
+                      </w:hyperlink>
+                      <w:r>
+                        <w:rPr>
+                          <w:rFonts w:ascii="Comic Sans MS" w:hAnsi="Comic Sans MS"/>
+                          <w:color w:val="70AD47" w:themeColor="accent6"/>
+                          <w:sz w:val="20"/>
+                          <w:szCs w:val="20"/>
+                        </w:rPr>
+                        <w:t>"</w:t>
+                      </w:r>
+                    </w:p>
+                    <w:p>
+                      <w:pPr>
+                        <w:rPr>
+                          <w:rFonts w:ascii="Comic Sans MS" w:hAnsi="Comic Sans MS"/>
+                          <w:sz w:val="20"/>
+                          <w:szCs w:val="20"/>
+                        </w:rPr>
+                      </w:pPr>
+                      <w:r>
+                        <w:rPr>
+                          <w:rFonts w:ascii="Comic Sans MS" w:hAnsi="Comic Sans MS"/>
+                          <w:sz w:val="20"/>
+                          <w:szCs w:val="20"/>
+                        </w:rPr>
+                        <w:t>RUN</w:t>
+                      </w:r>
+                      <w:r>
+                        <w:rPr>
+                          <w:rFonts w:ascii="Comic Sans MS" w:hAnsi="Comic Sans MS"/>
+                          <w:sz w:val="20"/>
+                          <w:szCs w:val="20"/>
+                        </w:rPr>
+                        <w:t xml:space="preserve"> apt-get update &amp;&amp; apt-get install –y openjdk-8-jdk</w:t>
+                      </w:r>
+                      <w:bookmarkStart w:id="1" w:name="_GoBack"/>
+                      <w:bookmarkEnd w:id="1"/>
+                    </w:p>
+                    <w:p>
+                      <w:r>
+                        <w:rPr>
+                          <w:rFonts w:ascii="Comic Sans MS" w:hAnsi="Comic Sans MS"/>
+                          <w:sz w:val="20"/>
+                          <w:szCs w:val="20"/>
+                        </w:rPr>
+                        <w:t>CMD [“/bin/bash”]</w:t>
+                      </w:r>
+                    </w:p>
+                  </w:txbxContent>
+                </v:textbox>
+                <w10:wrap type="square"/>
+              </v:shape>
+            </w:pict>
+          </mc:Fallback>
+        </mc:AlternateContent>
+      </w:r>
+    </w:p>
+    <w:p>
+      <w:pPr>
+        <w:rPr>
+          <w:rFonts w:ascii="Comic Sans MS" w:hAnsi="Comic Sans MS"/>
+        </w:rPr>
+      </w:pPr>
     </w:p>
     <w:sectPr>
       <w:pgSz w:w="11906" w:h="16838"/>
@@ -839,6 +1711,208 @@
     </w:lvl>
   </w:abstractNum>
   <w:abstractNum w:abstractNumId="1" w15:restartNumberingAfterBreak="0">
+    <w:nsid w:val="39343E08"/>
+    <w:multiLevelType w:val="hybridMultilevel"/>
+    <w:tmpl w:val="9D6EEEB0"/>
+    <w:lvl w:ilvl="0" w:tplc="F9BC403C">
+      <w:start w:val="1"/>
+      <w:numFmt w:val="bullet"/>
+      <w:lvlText w:val=""/>
+      <w:lvlJc w:val="left"/>
+      <w:pPr>
+        <w:ind w:left="1080" w:hanging="360"/>
+      </w:pPr>
+      <w:rPr>
+        <w:rFonts w:ascii="Wingdings" w:eastAsiaTheme="minorHAnsi" w:hAnsi="Wingdings" w:cstheme="minorBidi" w:hint="default"/>
+      </w:rPr>
+    </w:lvl>
+    <w:lvl w:ilvl="1" w:tplc="08090003" w:tentative="1">
+      <w:start w:val="1"/>
+      <w:numFmt w:val="bullet"/>
+      <w:lvlText w:val="o"/>
+      <w:lvlJc w:val="left"/>
+      <w:pPr>
+        <w:ind w:left="1800" w:hanging="360"/>
+      </w:pPr>
+      <w:rPr>
+        <w:rFonts w:ascii="Courier New" w:hAnsi="Courier New" w:cs="Courier New" w:hint="default"/>
+      </w:rPr>
+    </w:lvl>
+    <w:lvl w:ilvl="2" w:tplc="08090005" w:tentative="1">
+      <w:start w:val="1"/>
+      <w:numFmt w:val="bullet"/>
+      <w:lvlText w:val=""/>
+      <w:lvlJc w:val="left"/>
+      <w:pPr>
+        <w:ind w:left="2520" w:hanging="360"/>
+      </w:pPr>
+      <w:rPr>
+        <w:rFonts w:ascii="Wingdings" w:hAnsi="Wingdings" w:hint="default"/>
+      </w:rPr>
+    </w:lvl>
+    <w:lvl w:ilvl="3" w:tplc="08090001" w:tentative="1">
+      <w:start w:val="1"/>
+      <w:numFmt w:val="bullet"/>
+      <w:lvlText w:val=""/>
+      <w:lvlJc w:val="left"/>
+      <w:pPr>
+        <w:ind w:left="3240" w:hanging="360"/>
+      </w:pPr>
+      <w:rPr>
+        <w:rFonts w:ascii="Symbol" w:hAnsi="Symbol" w:hint="default"/>
+      </w:rPr>
+    </w:lvl>
+    <w:lvl w:ilvl="4" w:tplc="08090003" w:tentative="1">
+      <w:start w:val="1"/>
+      <w:numFmt w:val="bullet"/>
+      <w:lvlText w:val="o"/>
+      <w:lvlJc w:val="left"/>
+      <w:pPr>
+        <w:ind w:left="3960" w:hanging="360"/>
+      </w:pPr>
+      <w:rPr>
+        <w:rFonts w:ascii="Courier New" w:hAnsi="Courier New" w:cs="Courier New" w:hint="default"/>
+      </w:rPr>
+    </w:lvl>
+    <w:lvl w:ilvl="5" w:tplc="08090005" w:tentative="1">
+      <w:start w:val="1"/>
+      <w:numFmt w:val="bullet"/>
+      <w:lvlText w:val=""/>
+      <w:lvlJc w:val="left"/>
+      <w:pPr>
+        <w:ind w:left="4680" w:hanging="360"/>
+      </w:pPr>
+      <w:rPr>
+        <w:rFonts w:ascii="Wingdings" w:hAnsi="Wingdings" w:hint="default"/>
+      </w:rPr>
+    </w:lvl>
+    <w:lvl w:ilvl="6" w:tplc="08090001" w:tentative="1">
+      <w:start w:val="1"/>
+      <w:numFmt w:val="bullet"/>
+      <w:lvlText w:val=""/>
+      <w:lvlJc w:val="left"/>
+      <w:pPr>
+        <w:ind w:left="5400" w:hanging="360"/>
+      </w:pPr>
+      <w:rPr>
+        <w:rFonts w:ascii="Symbol" w:hAnsi="Symbol" w:hint="default"/>
+      </w:rPr>
+    </w:lvl>
+    <w:lvl w:ilvl="7" w:tplc="08090003" w:tentative="1">
+      <w:start w:val="1"/>
+      <w:numFmt w:val="bullet"/>
+      <w:lvlText w:val="o"/>
+      <w:lvlJc w:val="left"/>
+      <w:pPr>
+        <w:ind w:left="6120" w:hanging="360"/>
+      </w:pPr>
+      <w:rPr>
+        <w:rFonts w:ascii="Courier New" w:hAnsi="Courier New" w:cs="Courier New" w:hint="default"/>
+      </w:rPr>
+    </w:lvl>
+    <w:lvl w:ilvl="8" w:tplc="08090005" w:tentative="1">
+      <w:start w:val="1"/>
+      <w:numFmt w:val="bullet"/>
+      <w:lvlText w:val=""/>
+      <w:lvlJc w:val="left"/>
+      <w:pPr>
+        <w:ind w:left="6840" w:hanging="360"/>
+      </w:pPr>
+      <w:rPr>
+        <w:rFonts w:ascii="Wingdings" w:hAnsi="Wingdings" w:hint="default"/>
+      </w:rPr>
+    </w:lvl>
+  </w:abstractNum>
+  <w:abstractNum w:abstractNumId="2" w15:restartNumberingAfterBreak="0">
+    <w:nsid w:val="3BC10AF2"/>
+    <w:multiLevelType w:val="hybridMultilevel"/>
+    <w:tmpl w:val="DE4CC878"/>
+    <w:lvl w:ilvl="0" w:tplc="B7D61430">
+      <w:start w:val="1"/>
+      <w:numFmt w:val="decimal"/>
+      <w:lvlText w:val="%1."/>
+      <w:lvlJc w:val="left"/>
+      <w:pPr>
+        <w:ind w:left="720" w:hanging="360"/>
+      </w:pPr>
+      <w:rPr>
+        <w:rFonts w:asciiTheme="minorHAnsi" w:hAnsiTheme="minorHAnsi" w:hint="default"/>
+      </w:rPr>
+    </w:lvl>
+    <w:lvl w:ilvl="1" w:tplc="08090019" w:tentative="1">
+      <w:start w:val="1"/>
+      <w:numFmt w:val="lowerLetter"/>
+      <w:lvlText w:val="%2."/>
+      <w:lvlJc w:val="left"/>
+      <w:pPr>
+        <w:ind w:left="1440" w:hanging="360"/>
+      </w:pPr>
+    </w:lvl>
+    <w:lvl w:ilvl="2" w:tplc="0809001B" w:tentative="1">
+      <w:start w:val="1"/>
+      <w:numFmt w:val="lowerRoman"/>
+      <w:lvlText w:val="%3."/>
+      <w:lvlJc w:val="right"/>
+      <w:pPr>
+        <w:ind w:left="2160" w:hanging="180"/>
+      </w:pPr>
+    </w:lvl>
+    <w:lvl w:ilvl="3" w:tplc="0809000F" w:tentative="1">
+      <w:start w:val="1"/>
+      <w:numFmt w:val="decimal"/>
+      <w:lvlText w:val="%4."/>
+      <w:lvlJc w:val="left"/>
+      <w:pPr>
+        <w:ind w:left="2880" w:hanging="360"/>
+      </w:pPr>
+    </w:lvl>
+    <w:lvl w:ilvl="4" w:tplc="08090019" w:tentative="1">
+      <w:start w:val="1"/>
+      <w:numFmt w:val="lowerLetter"/>
+      <w:lvlText w:val="%5."/>
+      <w:lvlJc w:val="left"/>
+      <w:pPr>
+        <w:ind w:left="3600" w:hanging="360"/>
+      </w:pPr>
+    </w:lvl>
+    <w:lvl w:ilvl="5" w:tplc="0809001B" w:tentative="1">
+      <w:start w:val="1"/>
+      <w:numFmt w:val="lowerRoman"/>
+      <w:lvlText w:val="%6."/>
+      <w:lvlJc w:val="right"/>
+      <w:pPr>
+        <w:ind w:left="4320" w:hanging="180"/>
+      </w:pPr>
+    </w:lvl>
+    <w:lvl w:ilvl="6" w:tplc="0809000F" w:tentative="1">
+      <w:start w:val="1"/>
+      <w:numFmt w:val="decimal"/>
+      <w:lvlText w:val="%7."/>
+      <w:lvlJc w:val="left"/>
+      <w:pPr>
+        <w:ind w:left="5040" w:hanging="360"/>
+      </w:pPr>
+    </w:lvl>
+    <w:lvl w:ilvl="7" w:tplc="08090019" w:tentative="1">
+      <w:start w:val="1"/>
+      <w:numFmt w:val="lowerLetter"/>
+      <w:lvlText w:val="%8."/>
+      <w:lvlJc w:val="left"/>
+      <w:pPr>
+        <w:ind w:left="5760" w:hanging="360"/>
+      </w:pPr>
+    </w:lvl>
+    <w:lvl w:ilvl="8" w:tplc="0809001B" w:tentative="1">
+      <w:start w:val="1"/>
+      <w:numFmt w:val="lowerRoman"/>
+      <w:lvlText w:val="%9."/>
+      <w:lvlJc w:val="right"/>
+      <w:pPr>
+        <w:ind w:left="6480" w:hanging="180"/>
+      </w:pPr>
+    </w:lvl>
+  </w:abstractNum>
+  <w:abstractNum w:abstractNumId="3" w15:restartNumberingAfterBreak="0">
     <w:nsid w:val="70152DB8"/>
     <w:multiLevelType w:val="hybridMultilevel"/>
     <w:tmpl w:val="D6BA55A0"/>
@@ -928,10 +2002,16 @@
     </w:lvl>
   </w:abstractNum>
   <w:num w:numId="1">
-    <w:abstractNumId w:val="1"/>
+    <w:abstractNumId w:val="3"/>
   </w:num>
   <w:num w:numId="2">
     <w:abstractNumId w:val="0"/>
+  </w:num>
+  <w:num w:numId="3">
+    <w:abstractNumId w:val="2"/>
+  </w:num>
+  <w:num w:numId="4">
+    <w:abstractNumId w:val="1"/>
   </w:num>
 </w:numbering>
 </file>
@@ -1428,6 +2508,17 @@
     <w:basedOn w:val="DefaultParagraphFont"/>
     <w:rsid w:val="00DC00B8"/>
   </w:style>
+  <w:style w:type="character" w:styleId="Hyperlink">
+    <w:name w:val="Hyperlink"/>
+    <w:basedOn w:val="DefaultParagraphFont"/>
+    <w:uiPriority w:val="99"/>
+    <w:unhideWhenUsed/>
+    <w:rsid w:val="001E66CF"/>
+    <w:rPr>
+      <w:color w:val="0563C1" w:themeColor="hyperlink"/>
+      <w:u w:val="single"/>
+    </w:rPr>
+  </w:style>
 </w:styles>
 </file>
 

</xml_diff>